<commit_message>
Update Documentation For Sprints .docx
</commit_message>
<xml_diff>
--- a/Website/Documentation For Sprints .docx
+++ b/Website/Documentation For Sprints .docx
@@ -111,12 +111,12 @@
           <wp:inline distB="114300" distT="114300" distL="114300" distR="114300">
             <wp:extent cx="5943600" cy="1828800"/>
             <wp:effectExtent b="0" l="0" r="0" t="0"/>
-            <wp:docPr id="18" name="image11.png"/>
+            <wp:docPr id="19" name="image6.png"/>
             <a:graphic>
               <a:graphicData uri="http://schemas.openxmlformats.org/drawingml/2006/picture">
                 <pic:pic>
                   <pic:nvPicPr>
-                    <pic:cNvPr id="0" name="image11.png"/>
+                    <pic:cNvPr id="0" name="image6.png"/>
                     <pic:cNvPicPr preferRelativeResize="0"/>
                   </pic:nvPicPr>
                   <pic:blipFill>
@@ -235,12 +235,12 @@
             <wp:extent cx="5676900" cy="1333500"/>
             <wp:effectExtent b="0" l="0" r="0" t="0"/>
             <wp:wrapSquare wrapText="bothSides" distB="19050" distT="19050" distL="19050" distR="19050"/>
-            <wp:docPr id="25" name="image16.png"/>
+            <wp:docPr id="26" name="image13.png"/>
             <a:graphic>
               <a:graphicData uri="http://schemas.openxmlformats.org/drawingml/2006/picture">
                 <pic:pic>
                   <pic:nvPicPr>
-                    <pic:cNvPr id="0" name="image16.png"/>
+                    <pic:cNvPr id="0" name="image13.png"/>
                     <pic:cNvPicPr preferRelativeResize="0"/>
                   </pic:nvPicPr>
                   <pic:blipFill>
@@ -288,12 +288,12 @@
             <wp:extent cx="4471988" cy="1762125"/>
             <wp:effectExtent b="0" l="0" r="0" t="0"/>
             <wp:wrapSquare wrapText="bothSides" distB="114300" distT="114300" distL="114300" distR="114300"/>
-            <wp:docPr id="8" name="image13.png"/>
+            <wp:docPr id="9" name="image2.png"/>
             <a:graphic>
               <a:graphicData uri="http://schemas.openxmlformats.org/drawingml/2006/picture">
                 <pic:pic>
                   <pic:nvPicPr>
-                    <pic:cNvPr id="0" name="image13.png"/>
+                    <pic:cNvPr id="0" name="image2.png"/>
                     <pic:cNvPicPr preferRelativeResize="0"/>
                   </pic:nvPicPr>
                   <pic:blipFill>
@@ -448,12 +448,12 @@
             <wp:extent cx="3289865" cy="3490913"/>
             <wp:effectExtent b="0" l="0" r="0" t="0"/>
             <wp:wrapSquare wrapText="bothSides" distB="114300" distT="114300" distL="114300" distR="114300"/>
-            <wp:docPr id="23" name="image24.png"/>
+            <wp:docPr id="24" name="image28.png"/>
             <a:graphic>
               <a:graphicData uri="http://schemas.openxmlformats.org/drawingml/2006/picture">
                 <pic:pic>
                   <pic:nvPicPr>
-                    <pic:cNvPr id="0" name="image24.png"/>
+                    <pic:cNvPr id="0" name="image28.png"/>
                     <pic:cNvPicPr preferRelativeResize="0"/>
                   </pic:nvPicPr>
                   <pic:blipFill>
@@ -490,12 +490,12 @@
             <wp:extent cx="3150958" cy="2309813"/>
             <wp:effectExtent b="0" l="0" r="0" t="0"/>
             <wp:wrapSquare wrapText="bothSides" distB="114300" distT="114300" distL="114300" distR="114300"/>
-            <wp:docPr id="21" name="image19.png"/>
+            <wp:docPr id="22" name="image16.png"/>
             <a:graphic>
               <a:graphicData uri="http://schemas.openxmlformats.org/drawingml/2006/picture">
                 <pic:pic>
                   <pic:nvPicPr>
-                    <pic:cNvPr id="0" name="image19.png"/>
+                    <pic:cNvPr id="0" name="image16.png"/>
                     <pic:cNvPicPr preferRelativeResize="0"/>
                   </pic:nvPicPr>
                   <pic:blipFill>
@@ -541,12 +541,12 @@
           <wp:inline distB="114300" distT="114300" distL="114300" distR="114300">
             <wp:extent cx="3233738" cy="2847975"/>
             <wp:effectExtent b="0" l="0" r="0" t="0"/>
-            <wp:docPr id="24" name="image21.png"/>
+            <wp:docPr id="25" name="image22.png"/>
             <a:graphic>
               <a:graphicData uri="http://schemas.openxmlformats.org/drawingml/2006/picture">
                 <pic:pic>
                   <pic:nvPicPr>
-                    <pic:cNvPr id="0" name="image21.png"/>
+                    <pic:cNvPr id="0" name="image22.png"/>
                     <pic:cNvPicPr preferRelativeResize="0"/>
                   </pic:nvPicPr>
                   <pic:blipFill>
@@ -677,12 +677,12 @@
             <wp:extent cx="4746126" cy="1336475"/>
             <wp:effectExtent b="0" l="0" r="0" t="0"/>
             <wp:wrapSquare wrapText="bothSides" distB="19050" distT="19050" distL="19050" distR="19050"/>
-            <wp:docPr id="10" name="image16.png"/>
+            <wp:docPr id="11" name="image13.png"/>
             <a:graphic>
               <a:graphicData uri="http://schemas.openxmlformats.org/drawingml/2006/picture">
                 <pic:pic>
                   <pic:nvPicPr>
-                    <pic:cNvPr id="0" name="image16.png"/>
+                    <pic:cNvPr id="0" name="image13.png"/>
                     <pic:cNvPicPr preferRelativeResize="0"/>
                   </pic:nvPicPr>
                   <pic:blipFill>
@@ -747,12 +747,12 @@
           <wp:inline distB="19050" distT="19050" distL="19050" distR="19050">
             <wp:extent cx="1895475" cy="2667000"/>
             <wp:effectExtent b="0" l="0" r="0" t="0"/>
-            <wp:docPr id="27" name="image26.png"/>
+            <wp:docPr id="29" name="image29.png"/>
             <a:graphic>
               <a:graphicData uri="http://schemas.openxmlformats.org/drawingml/2006/picture">
                 <pic:pic>
                   <pic:nvPicPr>
-                    <pic:cNvPr id="0" name="image26.png"/>
+                    <pic:cNvPr id="0" name="image29.png"/>
                     <pic:cNvPicPr preferRelativeResize="0"/>
                   </pic:nvPicPr>
                   <pic:blipFill>
@@ -793,12 +793,12 @@
           <wp:inline distB="19050" distT="19050" distL="19050" distR="19050">
             <wp:extent cx="5943600" cy="1066800"/>
             <wp:effectExtent b="0" l="0" r="0" t="0"/>
-            <wp:docPr id="17" name="image10.png"/>
+            <wp:docPr id="18" name="image21.png"/>
             <a:graphic>
               <a:graphicData uri="http://schemas.openxmlformats.org/drawingml/2006/picture">
                 <pic:pic>
                   <pic:nvPicPr>
-                    <pic:cNvPr id="0" name="image10.png"/>
+                    <pic:cNvPr id="0" name="image21.png"/>
                     <pic:cNvPicPr preferRelativeResize="0"/>
                   </pic:nvPicPr>
                   <pic:blipFill>
@@ -1142,12 +1142,12 @@
           <wp:inline distB="114300" distT="114300" distL="114300" distR="114300">
             <wp:extent cx="5943600" cy="5867400"/>
             <wp:effectExtent b="0" l="0" r="0" t="0"/>
-            <wp:docPr id="28" name="image27.png"/>
+            <wp:docPr id="30" name="image26.png"/>
             <a:graphic>
               <a:graphicData uri="http://schemas.openxmlformats.org/drawingml/2006/picture">
                 <pic:pic>
                   <pic:nvPicPr>
-                    <pic:cNvPr id="0" name="image27.png"/>
+                    <pic:cNvPr id="0" name="image26.png"/>
                     <pic:cNvPicPr preferRelativeResize="0"/>
                   </pic:nvPicPr>
                   <pic:blipFill>
@@ -1272,12 +1272,12 @@
           <wp:inline distB="114300" distT="114300" distL="114300" distR="114300">
             <wp:extent cx="5943600" cy="4457700"/>
             <wp:effectExtent b="0" l="0" r="0" t="0"/>
-            <wp:docPr id="7" name="image9.png"/>
+            <wp:docPr id="8" name="image20.png"/>
             <a:graphic>
               <a:graphicData uri="http://schemas.openxmlformats.org/drawingml/2006/picture">
                 <pic:pic>
                   <pic:nvPicPr>
-                    <pic:cNvPr id="0" name="image9.png"/>
+                    <pic:cNvPr id="0" name="image20.png"/>
                     <pic:cNvPicPr preferRelativeResize="0"/>
                   </pic:nvPicPr>
                   <pic:blipFill>
@@ -1370,7 +1370,7 @@
           <wp:inline distB="114300" distT="114300" distL="114300" distR="114300">
             <wp:extent cx="5943600" cy="2095500"/>
             <wp:effectExtent b="0" l="0" r="0" t="0"/>
-            <wp:docPr id="20" name="image25.png"/>
+            <wp:docPr id="21" name="image25.png"/>
             <a:graphic>
               <a:graphicData uri="http://schemas.openxmlformats.org/drawingml/2006/picture">
                 <pic:pic>
@@ -1417,12 +1417,12 @@
           <wp:inline distB="114300" distT="114300" distL="114300" distR="114300">
             <wp:extent cx="5943600" cy="1943100"/>
             <wp:effectExtent b="0" l="0" r="0" t="0"/>
-            <wp:docPr id="14" name="image5.png"/>
+            <wp:docPr id="15" name="image18.png"/>
             <a:graphic>
               <a:graphicData uri="http://schemas.openxmlformats.org/drawingml/2006/picture">
                 <pic:pic>
                   <pic:nvPicPr>
-                    <pic:cNvPr id="0" name="image5.png"/>
+                    <pic:cNvPr id="0" name="image18.png"/>
                     <pic:cNvPicPr preferRelativeResize="0"/>
                   </pic:nvPicPr>
                   <pic:blipFill>
@@ -1515,12 +1515,12 @@
           <wp:inline distB="114300" distT="114300" distL="114300" distR="114300">
             <wp:extent cx="5943600" cy="1739900"/>
             <wp:effectExtent b="0" l="0" r="0" t="0"/>
-            <wp:docPr id="11" name="image14.png"/>
+            <wp:docPr id="12" name="image4.png"/>
             <a:graphic>
               <a:graphicData uri="http://schemas.openxmlformats.org/drawingml/2006/picture">
                 <pic:pic>
                   <pic:nvPicPr>
-                    <pic:cNvPr id="0" name="image14.png"/>
+                    <pic:cNvPr id="0" name="image4.png"/>
                     <pic:cNvPicPr preferRelativeResize="0"/>
                   </pic:nvPicPr>
                   <pic:blipFill>
@@ -1872,12 +1872,12 @@
             <wp:extent cx="2833688" cy="5553075"/>
             <wp:effectExtent b="0" l="0" r="0" t="0"/>
             <wp:wrapSquare wrapText="bothSides" distB="114300" distT="114300" distL="114300" distR="114300"/>
-            <wp:docPr id="6" name="image8.png"/>
+            <wp:docPr id="6" name="image10.png"/>
             <a:graphic>
               <a:graphicData uri="http://schemas.openxmlformats.org/drawingml/2006/picture">
                 <pic:pic>
                   <pic:nvPicPr>
-                    <pic:cNvPr id="0" name="image8.png"/>
+                    <pic:cNvPr id="0" name="image10.png"/>
                     <pic:cNvPicPr preferRelativeResize="0"/>
                   </pic:nvPicPr>
                   <pic:blipFill>
@@ -1914,12 +1914,12 @@
             <wp:extent cx="2838450" cy="5514975"/>
             <wp:effectExtent b="0" l="0" r="0" t="0"/>
             <wp:wrapSquare wrapText="bothSides" distB="114300" distT="114300" distL="114300" distR="114300"/>
-            <wp:docPr id="19" name="image6.png"/>
+            <wp:docPr id="20" name="image9.png"/>
             <a:graphic>
               <a:graphicData uri="http://schemas.openxmlformats.org/drawingml/2006/picture">
                 <pic:pic>
                   <pic:nvPicPr>
-                    <pic:cNvPr id="0" name="image6.png"/>
+                    <pic:cNvPr id="0" name="image9.png"/>
                     <pic:cNvPicPr preferRelativeResize="0"/>
                   </pic:nvPicPr>
                   <pic:blipFill>
@@ -2458,12 +2458,12 @@
           <wp:inline distB="114300" distT="114300" distL="114300" distR="114300">
             <wp:extent cx="5943600" cy="3225800"/>
             <wp:effectExtent b="0" l="0" r="0" t="0"/>
-            <wp:docPr id="1" name="image12.png"/>
+            <wp:docPr id="1" name="image11.png"/>
             <a:graphic>
               <a:graphicData uri="http://schemas.openxmlformats.org/drawingml/2006/picture">
                 <pic:pic>
                   <pic:nvPicPr>
-                    <pic:cNvPr id="0" name="image12.png"/>
+                    <pic:cNvPr id="0" name="image11.png"/>
                     <pic:cNvPicPr preferRelativeResize="0"/>
                   </pic:nvPicPr>
                   <pic:blipFill>
@@ -2559,12 +2559,12 @@
           <wp:inline distB="114300" distT="114300" distL="114300" distR="114300">
             <wp:extent cx="3962882" cy="2166938"/>
             <wp:effectExtent b="0" l="0" r="0" t="0"/>
-            <wp:docPr id="22" name="image22.png"/>
+            <wp:docPr id="23" name="image23.png"/>
             <a:graphic>
               <a:graphicData uri="http://schemas.openxmlformats.org/drawingml/2006/picture">
                 <pic:pic>
                   <pic:nvPicPr>
-                    <pic:cNvPr id="0" name="image22.png"/>
+                    <pic:cNvPr id="0" name="image23.png"/>
                     <pic:cNvPicPr preferRelativeResize="0"/>
                   </pic:nvPicPr>
                   <pic:blipFill>
@@ -2618,12 +2618,12 @@
           <wp:inline distB="114300" distT="114300" distL="114300" distR="114300">
             <wp:extent cx="4848225" cy="1000125"/>
             <wp:effectExtent b="0" l="0" r="0" t="0"/>
-            <wp:docPr id="15" name="image23.png"/>
+            <wp:docPr id="16" name="image5.png"/>
             <a:graphic>
               <a:graphicData uri="http://schemas.openxmlformats.org/drawingml/2006/picture">
                 <pic:pic>
                   <pic:nvPicPr>
-                    <pic:cNvPr id="0" name="image23.png"/>
+                    <pic:cNvPr id="0" name="image5.png"/>
                     <pic:cNvPicPr preferRelativeResize="0"/>
                   </pic:nvPicPr>
                   <pic:blipFill>
@@ -3130,12 +3130,12 @@
             <wp:extent cx="2209800" cy="3533775"/>
             <wp:effectExtent b="0" l="0" r="0" t="0"/>
             <wp:wrapSquare wrapText="bothSides" distB="114300" distT="114300" distL="114300" distR="114300"/>
-            <wp:docPr id="5" name="image2.png"/>
+            <wp:docPr id="5" name="image1.png"/>
             <a:graphic>
               <a:graphicData uri="http://schemas.openxmlformats.org/drawingml/2006/picture">
                 <pic:pic>
                   <pic:nvPicPr>
-                    <pic:cNvPr id="0" name="image2.png"/>
+                    <pic:cNvPr id="0" name="image1.png"/>
                     <pic:cNvPicPr preferRelativeResize="0"/>
                   </pic:nvPicPr>
                   <pic:blipFill>
@@ -3172,12 +3172,12 @@
             <wp:extent cx="2133600" cy="3533775"/>
             <wp:effectExtent b="0" l="0" r="0" t="0"/>
             <wp:wrapSquare wrapText="bothSides" distB="114300" distT="114300" distL="114300" distR="114300"/>
-            <wp:docPr id="13" name="image4.png"/>
+            <wp:docPr id="14" name="image14.png"/>
             <a:graphic>
               <a:graphicData uri="http://schemas.openxmlformats.org/drawingml/2006/picture">
                 <pic:pic>
                   <pic:nvPicPr>
-                    <pic:cNvPr id="0" name="image4.png"/>
+                    <pic:cNvPr id="0" name="image14.png"/>
                     <pic:cNvPicPr preferRelativeResize="0"/>
                   </pic:nvPicPr>
                   <pic:blipFill>
@@ -3214,12 +3214,12 @@
             <wp:extent cx="2134340" cy="3529013"/>
             <wp:effectExtent b="0" l="0" r="0" t="0"/>
             <wp:wrapSquare wrapText="bothSides" distB="114300" distT="114300" distL="114300" distR="114300"/>
-            <wp:docPr id="16" name="image20.png"/>
+            <wp:docPr id="17" name="image19.png"/>
             <a:graphic>
               <a:graphicData uri="http://schemas.openxmlformats.org/drawingml/2006/picture">
                 <pic:pic>
                   <pic:nvPicPr>
-                    <pic:cNvPr id="0" name="image20.png"/>
+                    <pic:cNvPr id="0" name="image19.png"/>
                     <pic:cNvPicPr preferRelativeResize="0"/>
                   </pic:nvPicPr>
                   <pic:blipFill>
@@ -3375,12 +3375,12 @@
             <wp:extent cx="5943600" cy="4216400"/>
             <wp:effectExtent b="0" l="0" r="0" t="0"/>
             <wp:wrapSquare wrapText="bothSides" distB="114300" distT="114300" distL="114300" distR="114300"/>
-            <wp:docPr id="2" name="image7.png"/>
+            <wp:docPr id="2" name="image8.png"/>
             <a:graphic>
               <a:graphicData uri="http://schemas.openxmlformats.org/drawingml/2006/picture">
                 <pic:pic>
                   <pic:nvPicPr>
-                    <pic:cNvPr id="0" name="image7.png"/>
+                    <pic:cNvPr id="0" name="image8.png"/>
                     <pic:cNvPicPr preferRelativeResize="0"/>
                   </pic:nvPicPr>
                   <pic:blipFill>
@@ -3469,12 +3469,12 @@
             <wp:extent cx="1581233" cy="1676400"/>
             <wp:effectExtent b="0" l="0" r="0" t="0"/>
             <wp:wrapSquare wrapText="bothSides" distB="114300" distT="114300" distL="114300" distR="114300"/>
-            <wp:docPr id="12" name="image1.png"/>
+            <wp:docPr id="13" name="image17.png"/>
             <a:graphic>
               <a:graphicData uri="http://schemas.openxmlformats.org/drawingml/2006/picture">
                 <pic:pic>
                   <pic:nvPicPr>
-                    <pic:cNvPr id="0" name="image1.png"/>
+                    <pic:cNvPr id="0" name="image17.png"/>
                     <pic:cNvPicPr preferRelativeResize="0"/>
                   </pic:nvPicPr>
                   <pic:blipFill>
@@ -3521,12 +3521,12 @@
             <wp:extent cx="2191501" cy="1443038"/>
             <wp:effectExtent b="0" l="0" r="0" t="0"/>
             <wp:wrapSquare wrapText="bothSides" distB="114300" distT="114300" distL="114300" distR="114300"/>
-            <wp:docPr id="26" name="image18.png"/>
+            <wp:docPr id="27" name="image24.png"/>
             <a:graphic>
               <a:graphicData uri="http://schemas.openxmlformats.org/drawingml/2006/picture">
                 <pic:pic>
                   <pic:nvPicPr>
-                    <pic:cNvPr id="0" name="image18.png"/>
+                    <pic:cNvPr id="0" name="image24.png"/>
                     <pic:cNvPicPr preferRelativeResize="0"/>
                   </pic:nvPicPr>
                   <pic:blipFill>
@@ -3683,12 +3683,12 @@
             <wp:extent cx="4554688" cy="3586163"/>
             <wp:effectExtent b="0" l="0" r="0" t="0"/>
             <wp:wrapSquare wrapText="bothSides" distB="114300" distT="114300" distL="114300" distR="114300"/>
-            <wp:docPr id="9" name="image17.png"/>
+            <wp:docPr id="10" name="image12.png"/>
             <a:graphic>
               <a:graphicData uri="http://schemas.openxmlformats.org/drawingml/2006/picture">
                 <pic:pic>
                   <pic:nvPicPr>
-                    <pic:cNvPr id="0" name="image17.png"/>
+                    <pic:cNvPr id="0" name="image12.png"/>
                     <pic:cNvPicPr preferRelativeResize="0"/>
                   </pic:nvPicPr>
                   <pic:blipFill>
@@ -3735,12 +3735,12 @@
             <wp:extent cx="4552950" cy="3724275"/>
             <wp:effectExtent b="0" l="0" r="0" t="0"/>
             <wp:wrapSquare wrapText="bothSides" distB="114300" distT="114300" distL="114300" distR="114300"/>
-            <wp:docPr id="3" name="image3.png"/>
+            <wp:docPr id="3" name="image7.png"/>
             <a:graphic>
               <a:graphicData uri="http://schemas.openxmlformats.org/drawingml/2006/picture">
                 <pic:pic>
                   <pic:nvPicPr>
-                    <pic:cNvPr id="0" name="image3.png"/>
+                    <pic:cNvPr id="0" name="image7.png"/>
                     <pic:cNvPicPr preferRelativeResize="0"/>
                   </pic:nvPicPr>
                   <pic:blipFill>
@@ -3765,6 +3765,662 @@
         </w:drawing>
       </w:r>
     </w:p>
+    <w:p>
+      <w:pPr>
+        <w:rPr/>
+      </w:pPr>
+      <w:r>
+        <w:rPr>
+          <w:rtl w:val="0"/>
+        </w:rPr>
+      </w:r>
+    </w:p>
+    <w:p>
+      <w:pPr>
+        <w:rPr/>
+      </w:pPr>
+      <w:r>
+        <w:rPr>
+          <w:rtl w:val="0"/>
+        </w:rPr>
+      </w:r>
+    </w:p>
+    <w:p>
+      <w:pPr>
+        <w:rPr/>
+      </w:pPr>
+      <w:r>
+        <w:rPr>
+          <w:rtl w:val="0"/>
+        </w:rPr>
+      </w:r>
+    </w:p>
+    <w:p>
+      <w:pPr>
+        <w:rPr/>
+      </w:pPr>
+      <w:r>
+        <w:rPr>
+          <w:rtl w:val="0"/>
+        </w:rPr>
+      </w:r>
+    </w:p>
+    <w:p>
+      <w:pPr>
+        <w:rPr/>
+      </w:pPr>
+      <w:r>
+        <w:rPr>
+          <w:rtl w:val="0"/>
+        </w:rPr>
+      </w:r>
+    </w:p>
+    <w:p>
+      <w:pPr>
+        <w:rPr/>
+      </w:pPr>
+      <w:r>
+        <w:rPr>
+          <w:rtl w:val="0"/>
+        </w:rPr>
+      </w:r>
+    </w:p>
+    <w:p>
+      <w:pPr>
+        <w:rPr/>
+      </w:pPr>
+      <w:r>
+        <w:rPr>
+          <w:rtl w:val="0"/>
+        </w:rPr>
+      </w:r>
+    </w:p>
+    <w:p>
+      <w:pPr>
+        <w:rPr/>
+      </w:pPr>
+      <w:r>
+        <w:rPr>
+          <w:rtl w:val="0"/>
+        </w:rPr>
+      </w:r>
+    </w:p>
+    <w:p>
+      <w:pPr>
+        <w:rPr/>
+      </w:pPr>
+      <w:r>
+        <w:rPr>
+          <w:rtl w:val="0"/>
+        </w:rPr>
+      </w:r>
+    </w:p>
+    <w:p>
+      <w:pPr>
+        <w:rPr/>
+      </w:pPr>
+      <w:r>
+        <w:rPr>
+          <w:rtl w:val="0"/>
+        </w:rPr>
+      </w:r>
+    </w:p>
+    <w:p>
+      <w:pPr>
+        <w:rPr/>
+      </w:pPr>
+      <w:r>
+        <w:rPr>
+          <w:rtl w:val="0"/>
+        </w:rPr>
+      </w:r>
+    </w:p>
+    <w:p>
+      <w:pPr>
+        <w:rPr/>
+      </w:pPr>
+      <w:r>
+        <w:rPr>
+          <w:rtl w:val="0"/>
+        </w:rPr>
+      </w:r>
+    </w:p>
+    <w:p>
+      <w:pPr>
+        <w:rPr/>
+      </w:pPr>
+      <w:r>
+        <w:rPr>
+          <w:rtl w:val="0"/>
+        </w:rPr>
+      </w:r>
+    </w:p>
+    <w:p>
+      <w:pPr>
+        <w:rPr/>
+      </w:pPr>
+      <w:r>
+        <w:rPr>
+          <w:rtl w:val="0"/>
+        </w:rPr>
+      </w:r>
+    </w:p>
+    <w:p>
+      <w:pPr>
+        <w:rPr/>
+      </w:pPr>
+      <w:r>
+        <w:rPr>
+          <w:rtl w:val="0"/>
+        </w:rPr>
+      </w:r>
+    </w:p>
+    <w:p>
+      <w:pPr>
+        <w:rPr/>
+      </w:pPr>
+      <w:r>
+        <w:rPr>
+          <w:rtl w:val="0"/>
+        </w:rPr>
+      </w:r>
+    </w:p>
+    <w:p>
+      <w:pPr>
+        <w:rPr/>
+      </w:pPr>
+      <w:r>
+        <w:rPr>
+          <w:rtl w:val="0"/>
+        </w:rPr>
+      </w:r>
+    </w:p>
+    <w:p>
+      <w:pPr>
+        <w:rPr/>
+      </w:pPr>
+      <w:r>
+        <w:rPr>
+          <w:rtl w:val="0"/>
+        </w:rPr>
+      </w:r>
+    </w:p>
+    <w:p>
+      <w:pPr>
+        <w:rPr/>
+      </w:pPr>
+      <w:r>
+        <w:rPr>
+          <w:rtl w:val="0"/>
+        </w:rPr>
+      </w:r>
+    </w:p>
+    <w:p>
+      <w:pPr>
+        <w:rPr/>
+      </w:pPr>
+      <w:r>
+        <w:rPr>
+          <w:rtl w:val="0"/>
+        </w:rPr>
+      </w:r>
+    </w:p>
+    <w:p>
+      <w:pPr>
+        <w:rPr/>
+      </w:pPr>
+      <w:r>
+        <w:rPr>
+          <w:rtl w:val="0"/>
+        </w:rPr>
+      </w:r>
+    </w:p>
+    <w:p>
+      <w:pPr>
+        <w:rPr/>
+      </w:pPr>
+      <w:r>
+        <w:rPr>
+          <w:rtl w:val="0"/>
+        </w:rPr>
+      </w:r>
+    </w:p>
+    <w:p>
+      <w:pPr>
+        <w:rPr/>
+      </w:pPr>
+      <w:r>
+        <w:rPr>
+          <w:rtl w:val="0"/>
+        </w:rPr>
+      </w:r>
+    </w:p>
+    <w:p>
+      <w:pPr>
+        <w:rPr/>
+      </w:pPr>
+      <w:r>
+        <w:rPr>
+          <w:rtl w:val="0"/>
+        </w:rPr>
+      </w:r>
+    </w:p>
+    <w:p>
+      <w:pPr>
+        <w:rPr/>
+      </w:pPr>
+      <w:r>
+        <w:rPr>
+          <w:rtl w:val="0"/>
+        </w:rPr>
+      </w:r>
+    </w:p>
+    <w:p>
+      <w:pPr>
+        <w:rPr/>
+      </w:pPr>
+      <w:r>
+        <w:rPr>
+          <w:rtl w:val="0"/>
+        </w:rPr>
+      </w:r>
+    </w:p>
+    <w:p>
+      <w:pPr>
+        <w:rPr/>
+      </w:pPr>
+      <w:r>
+        <w:rPr>
+          <w:rtl w:val="0"/>
+        </w:rPr>
+      </w:r>
+    </w:p>
+    <w:p>
+      <w:pPr>
+        <w:rPr/>
+      </w:pPr>
+      <w:r>
+        <w:rPr>
+          <w:rtl w:val="0"/>
+        </w:rPr>
+      </w:r>
+    </w:p>
+    <w:p>
+      <w:pPr>
+        <w:rPr/>
+      </w:pPr>
+      <w:r>
+        <w:rPr>
+          <w:rtl w:val="0"/>
+        </w:rPr>
+      </w:r>
+    </w:p>
+    <w:p>
+      <w:pPr>
+        <w:rPr/>
+      </w:pPr>
+      <w:r>
+        <w:rPr>
+          <w:rtl w:val="0"/>
+        </w:rPr>
+      </w:r>
+    </w:p>
+    <w:p>
+      <w:pPr>
+        <w:rPr/>
+      </w:pPr>
+      <w:r>
+        <w:rPr>
+          <w:rtl w:val="0"/>
+        </w:rPr>
+      </w:r>
+    </w:p>
+    <w:p>
+      <w:pPr>
+        <w:rPr/>
+      </w:pPr>
+      <w:r>
+        <w:rPr>
+          <w:rtl w:val="0"/>
+        </w:rPr>
+      </w:r>
+    </w:p>
+    <w:p>
+      <w:pPr>
+        <w:rPr/>
+      </w:pPr>
+      <w:r>
+        <w:rPr>
+          <w:rtl w:val="0"/>
+        </w:rPr>
+      </w:r>
+    </w:p>
+    <w:p>
+      <w:pPr>
+        <w:rPr/>
+      </w:pPr>
+      <w:r>
+        <w:rPr>
+          <w:rtl w:val="0"/>
+        </w:rPr>
+      </w:r>
+    </w:p>
+    <w:p>
+      <w:pPr>
+        <w:rPr/>
+      </w:pPr>
+      <w:r>
+        <w:rPr>
+          <w:rtl w:val="0"/>
+        </w:rPr>
+      </w:r>
+    </w:p>
+    <w:p>
+      <w:pPr>
+        <w:rPr/>
+      </w:pPr>
+      <w:r>
+        <w:rPr>
+          <w:rtl w:val="0"/>
+        </w:rPr>
+      </w:r>
+    </w:p>
+    <w:p>
+      <w:pPr>
+        <w:jc w:val="center"/>
+        <w:rPr>
+          <w:b w:val="1"/>
+          <w:u w:val="single"/>
+        </w:rPr>
+      </w:pPr>
+      <w:r>
+        <w:rPr>
+          <w:b w:val="1"/>
+          <w:u w:val="single"/>
+          <w:rtl w:val="0"/>
+        </w:rPr>
+        <w:t xml:space="preserve">Sprint 5 Documentation </w:t>
+      </w:r>
+    </w:p>
+    <w:p>
+      <w:pPr>
+        <w:jc w:val="center"/>
+        <w:rPr>
+          <w:b w:val="1"/>
+          <w:u w:val="single"/>
+        </w:rPr>
+      </w:pPr>
+      <w:r>
+        <w:rPr>
+          <w:rtl w:val="0"/>
+        </w:rPr>
+      </w:r>
+    </w:p>
+    <w:p>
+      <w:pPr>
+        <w:rPr/>
+      </w:pPr>
+      <w:r>
+        <w:rPr>
+          <w:i w:val="1"/>
+          <w:u w:val="single"/>
+          <w:rtl w:val="0"/>
+        </w:rPr>
+        <w:t xml:space="preserve">Details:</w:t>
+      </w:r>
+      <w:r>
+        <w:rPr>
+          <w:rtl w:val="0"/>
+        </w:rPr>
+        <w:t xml:space="preserve"> This sprint was a bit slow in terms of progress but the major updates include creating the login screen and making the api fully functional for login and inserting scores</w:t>
+      </w:r>
+    </w:p>
+    <w:p>
+      <w:pPr>
+        <w:rPr/>
+      </w:pPr>
+      <w:hyperlink r:id="rId39">
+        <w:r>
+          <w:rPr>
+            <w:color w:val="1155cc"/>
+            <w:u w:val="single"/>
+            <w:rtl w:val="0"/>
+          </w:rPr>
+          <w:t xml:space="preserve">https://github.com/JTBridges/Capstone-Defence</w:t>
+        </w:r>
+      </w:hyperlink>
+      <w:r>
+        <w:rPr>
+          <w:rtl w:val="0"/>
+        </w:rPr>
+        <w:t xml:space="preserve"> and specific commits </w:t>
+      </w:r>
+    </w:p>
+    <w:p>
+      <w:pPr>
+        <w:rPr/>
+      </w:pPr>
+      <w:hyperlink r:id="rId40">
+        <w:r>
+          <w:rPr>
+            <w:color w:val="1155cc"/>
+            <w:u w:val="single"/>
+            <w:rtl w:val="0"/>
+          </w:rPr>
+          <w:t xml:space="preserve">https://github.com/JTBridges/Capstone-Defence/commits?author=jagjotsingh1</w:t>
+        </w:r>
+      </w:hyperlink>
+      <w:r>
+        <w:rPr>
+          <w:rtl w:val="0"/>
+        </w:rPr>
+      </w:r>
+    </w:p>
+    <w:p>
+      <w:pPr>
+        <w:rPr/>
+      </w:pPr>
+      <w:r>
+        <w:rPr>
+          <w:rtl w:val="0"/>
+        </w:rPr>
+      </w:r>
+    </w:p>
+    <w:p>
+      <w:pPr>
+        <w:numPr>
+          <w:ilvl w:val="0"/>
+          <w:numId w:val="5"/>
+        </w:numPr>
+        <w:ind w:left="720" w:hanging="360"/>
+        <w:rPr>
+          <w:u w:val="none"/>
+        </w:rPr>
+      </w:pPr>
+      <w:r>
+        <w:rPr>
+          <w:rtl w:val="0"/>
+        </w:rPr>
+        <w:t xml:space="preserve">Creating login screen for unity game ~6 hours </w:t>
+      </w:r>
+    </w:p>
+    <w:p>
+      <w:pPr>
+        <w:jc w:val="center"/>
+        <w:rPr/>
+      </w:pPr>
+      <w:r>
+        <w:rPr/>
+        <w:drawing>
+          <wp:inline distB="19050" distT="19050" distL="19050" distR="19050">
+            <wp:extent cx="3891474" cy="2574176"/>
+            <wp:effectExtent b="0" l="0" r="0" t="0"/>
+            <wp:docPr id="28" name="image27.png"/>
+            <a:graphic>
+              <a:graphicData uri="http://schemas.openxmlformats.org/drawingml/2006/picture">
+                <pic:pic>
+                  <pic:nvPicPr>
+                    <pic:cNvPr id="0" name="image27.png"/>
+                    <pic:cNvPicPr preferRelativeResize="0"/>
+                  </pic:nvPicPr>
+                  <pic:blipFill>
+                    <a:blip r:embed="rId41"/>
+                    <a:srcRect b="0" l="0" r="0" t="0"/>
+                    <a:stretch>
+                      <a:fillRect/>
+                    </a:stretch>
+                  </pic:blipFill>
+                  <pic:spPr>
+                    <a:xfrm>
+                      <a:off x="0" y="0"/>
+                      <a:ext cx="3891474" cy="2574176"/>
+                    </a:xfrm>
+                    <a:prstGeom prst="rect"/>
+                    <a:ln/>
+                  </pic:spPr>
+                </pic:pic>
+              </a:graphicData>
+            </a:graphic>
+          </wp:inline>
+        </w:drawing>
+      </w:r>
+      <w:r>
+        <w:rPr>
+          <w:rtl w:val="0"/>
+        </w:rPr>
+      </w:r>
+    </w:p>
+    <w:p>
+      <w:pPr>
+        <w:jc w:val="center"/>
+        <w:rPr/>
+      </w:pPr>
+      <w:r>
+        <w:rPr>
+          <w:rtl w:val="0"/>
+        </w:rPr>
+        <w:tab/>
+        <w:tab/>
+        <w:tab/>
+        <w:tab/>
+      </w:r>
+    </w:p>
+    <w:p>
+      <w:pPr>
+        <w:numPr>
+          <w:ilvl w:val="0"/>
+          <w:numId w:val="5"/>
+        </w:numPr>
+        <w:ind w:left="720" w:hanging="360"/>
+        <w:jc w:val="left"/>
+        <w:rPr>
+          <w:u w:val="none"/>
+        </w:rPr>
+      </w:pPr>
+      <w:r>
+        <w:rPr>
+          <w:rtl w:val="0"/>
+        </w:rPr>
+        <w:t xml:space="preserve">Creating login api and leaderboards functionality ~5 hours </w:t>
+      </w:r>
+    </w:p>
+    <w:p>
+      <w:pPr>
+        <w:ind w:left="720" w:firstLine="0"/>
+        <w:jc w:val="left"/>
+        <w:rPr/>
+      </w:pPr>
+      <w:r>
+        <w:rPr/>
+        <w:drawing>
+          <wp:inline distB="19050" distT="19050" distL="19050" distR="19050">
+            <wp:extent cx="3860076" cy="914800"/>
+            <wp:effectExtent b="0" l="0" r="0" t="0"/>
+            <wp:docPr id="7" name="image3.png"/>
+            <a:graphic>
+              <a:graphicData uri="http://schemas.openxmlformats.org/drawingml/2006/picture">
+                <pic:pic>
+                  <pic:nvPicPr>
+                    <pic:cNvPr id="0" name="image3.png"/>
+                    <pic:cNvPicPr preferRelativeResize="0"/>
+                  </pic:nvPicPr>
+                  <pic:blipFill>
+                    <a:blip r:embed="rId42"/>
+                    <a:srcRect b="0" l="0" r="0" t="0"/>
+                    <a:stretch>
+                      <a:fillRect/>
+                    </a:stretch>
+                  </pic:blipFill>
+                  <pic:spPr>
+                    <a:xfrm>
+                      <a:off x="0" y="0"/>
+                      <a:ext cx="3860076" cy="914800"/>
+                    </a:xfrm>
+                    <a:prstGeom prst="rect"/>
+                    <a:ln/>
+                  </pic:spPr>
+                </pic:pic>
+              </a:graphicData>
+            </a:graphic>
+          </wp:inline>
+        </w:drawing>
+      </w:r>
+      <w:r>
+        <w:rPr>
+          <w:rtl w:val="0"/>
+        </w:rPr>
+      </w:r>
+    </w:p>
+    <w:p>
+      <w:pPr>
+        <w:jc w:val="center"/>
+        <w:rPr/>
+      </w:pPr>
+      <w:r>
+        <w:rPr>
+          <w:rtl w:val="0"/>
+        </w:rPr>
+      </w:r>
+    </w:p>
+    <w:p>
+      <w:pPr>
+        <w:numPr>
+          <w:ilvl w:val="0"/>
+          <w:numId w:val="5"/>
+        </w:numPr>
+        <w:ind w:left="720" w:hanging="360"/>
+        <w:rPr>
+          <w:u w:val="none"/>
+        </w:rPr>
+      </w:pPr>
+      <w:r>
+        <w:rPr>
+          <w:rtl w:val="0"/>
+        </w:rPr>
+        <w:t xml:space="preserve">Worked on presentation ~1 hour </w:t>
+      </w:r>
+    </w:p>
+    <w:p>
+      <w:pPr>
+        <w:rPr/>
+      </w:pPr>
+      <w:r>
+        <w:rPr>
+          <w:rtl w:val="0"/>
+        </w:rPr>
+      </w:r>
+    </w:p>
+    <w:p>
+      <w:pPr>
+        <w:rPr/>
+      </w:pPr>
+      <w:r>
+        <w:rPr>
+          <w:rtl w:val="0"/>
+        </w:rPr>
+        <w:t xml:space="preserve">Honestly, this sprint was a bit slow with the things that were happening with school and the covid 19.</w:t>
+      </w:r>
+    </w:p>
     <w:sectPr>
       <w:pgSz w:h="15840" w:w="12240"/>
       <w:pgMar w:bottom="1440" w:top="1440" w:left="1440" w:right="1440" w:header="720" w:footer="720"/>
@@ -4216,6 +4872,116 @@
       </w:rPr>
     </w:lvl>
   </w:abstractNum>
+  <w:abstractNum w:abstractNumId="5">
+    <w:lvl w:ilvl="0">
+      <w:start w:val="1"/>
+      <w:numFmt w:val="decimal"/>
+      <w:lvlText w:val="(%1)"/>
+      <w:lvlJc w:val="left"/>
+      <w:pPr>
+        <w:ind w:left="720" w:hanging="360"/>
+      </w:pPr>
+      <w:rPr>
+        <w:u w:val="none"/>
+      </w:rPr>
+    </w:lvl>
+    <w:lvl w:ilvl="1">
+      <w:start w:val="1"/>
+      <w:numFmt w:val="lowerLetter"/>
+      <w:lvlText w:val="(%2)"/>
+      <w:lvlJc w:val="left"/>
+      <w:pPr>
+        <w:ind w:left="1440" w:hanging="360"/>
+      </w:pPr>
+      <w:rPr>
+        <w:u w:val="none"/>
+      </w:rPr>
+    </w:lvl>
+    <w:lvl w:ilvl="2">
+      <w:start w:val="1"/>
+      <w:numFmt w:val="lowerRoman"/>
+      <w:lvlText w:val="(%3)"/>
+      <w:lvlJc w:val="right"/>
+      <w:pPr>
+        <w:ind w:left="2160" w:hanging="360"/>
+      </w:pPr>
+      <w:rPr>
+        <w:u w:val="none"/>
+      </w:rPr>
+    </w:lvl>
+    <w:lvl w:ilvl="3">
+      <w:start w:val="1"/>
+      <w:numFmt w:val="decimal"/>
+      <w:lvlText w:val="%4)"/>
+      <w:lvlJc w:val="left"/>
+      <w:pPr>
+        <w:ind w:left="2880" w:hanging="360"/>
+      </w:pPr>
+      <w:rPr>
+        <w:u w:val="none"/>
+      </w:rPr>
+    </w:lvl>
+    <w:lvl w:ilvl="4">
+      <w:start w:val="1"/>
+      <w:numFmt w:val="lowerLetter"/>
+      <w:lvlText w:val="%5)"/>
+      <w:lvlJc w:val="left"/>
+      <w:pPr>
+        <w:ind w:left="3600" w:hanging="360"/>
+      </w:pPr>
+      <w:rPr>
+        <w:u w:val="none"/>
+      </w:rPr>
+    </w:lvl>
+    <w:lvl w:ilvl="5">
+      <w:start w:val="1"/>
+      <w:numFmt w:val="lowerRoman"/>
+      <w:lvlText w:val="%6)"/>
+      <w:lvlJc w:val="right"/>
+      <w:pPr>
+        <w:ind w:left="4320" w:hanging="360"/>
+      </w:pPr>
+      <w:rPr>
+        <w:u w:val="none"/>
+      </w:rPr>
+    </w:lvl>
+    <w:lvl w:ilvl="6">
+      <w:start w:val="1"/>
+      <w:numFmt w:val="decimal"/>
+      <w:lvlText w:val="%7."/>
+      <w:lvlJc w:val="left"/>
+      <w:pPr>
+        <w:ind w:left="5040" w:hanging="360"/>
+      </w:pPr>
+      <w:rPr>
+        <w:u w:val="none"/>
+      </w:rPr>
+    </w:lvl>
+    <w:lvl w:ilvl="7">
+      <w:start w:val="1"/>
+      <w:numFmt w:val="lowerLetter"/>
+      <w:lvlText w:val="%8."/>
+      <w:lvlJc w:val="left"/>
+      <w:pPr>
+        <w:ind w:left="5760" w:hanging="360"/>
+      </w:pPr>
+      <w:rPr>
+        <w:u w:val="none"/>
+      </w:rPr>
+    </w:lvl>
+    <w:lvl w:ilvl="8">
+      <w:start w:val="1"/>
+      <w:numFmt w:val="lowerRoman"/>
+      <w:lvlText w:val="%9."/>
+      <w:lvlJc w:val="right"/>
+      <w:pPr>
+        <w:ind w:left="6480" w:hanging="360"/>
+      </w:pPr>
+      <w:rPr>
+        <w:u w:val="none"/>
+      </w:rPr>
+    </w:lvl>
+  </w:abstractNum>
   <w:num w:numId="1">
     <w:abstractNumId w:val="1"/>
   </w:num>
@@ -4227,6 +4993,9 @@
   </w:num>
   <w:num w:numId="4">
     <w:abstractNumId w:val="4"/>
+  </w:num>
+  <w:num w:numId="5">
+    <w:abstractNumId w:val="5"/>
   </w:num>
 </w:numbering>
 </file>

</xml_diff>